<commit_message>
progameer taal opties toegevoegd
</commit_message>
<xml_diff>
--- a/Analysedocument.docx
+++ b/Analysedocument.docx
@@ -575,7 +575,6 @@
               <w:rFonts w:eastAsiaTheme="minorEastAsia"/>
               <w:noProof/>
               <w:kern w:val="2"/>
-              <w:lang/>
               <w14:ligatures w14:val="standardContextual"/>
             </w:rPr>
           </w:pPr>
@@ -656,7 +655,6 @@
               <w:rFonts w:eastAsiaTheme="minorEastAsia"/>
               <w:noProof/>
               <w:kern w:val="2"/>
-              <w:lang/>
               <w14:ligatures w14:val="standardContextual"/>
             </w:rPr>
           </w:pPr>
@@ -728,7 +726,6 @@
               <w:rFonts w:eastAsiaTheme="minorEastAsia"/>
               <w:noProof/>
               <w:kern w:val="2"/>
-              <w:lang/>
               <w14:ligatures w14:val="standardContextual"/>
             </w:rPr>
           </w:pPr>
@@ -800,7 +797,6 @@
               <w:rFonts w:eastAsiaTheme="minorEastAsia"/>
               <w:noProof/>
               <w:kern w:val="2"/>
-              <w:lang/>
               <w14:ligatures w14:val="standardContextual"/>
             </w:rPr>
           </w:pPr>
@@ -872,7 +868,6 @@
               <w:rFonts w:eastAsiaTheme="minorEastAsia"/>
               <w:noProof/>
               <w:kern w:val="2"/>
-              <w:lang/>
               <w14:ligatures w14:val="standardContextual"/>
             </w:rPr>
           </w:pPr>
@@ -944,7 +939,6 @@
               <w:rFonts w:eastAsiaTheme="minorEastAsia"/>
               <w:noProof/>
               <w:kern w:val="2"/>
-              <w:lang/>
               <w14:ligatures w14:val="standardContextual"/>
             </w:rPr>
           </w:pPr>
@@ -1016,7 +1010,6 @@
               <w:rFonts w:eastAsiaTheme="minorEastAsia"/>
               <w:noProof/>
               <w:kern w:val="2"/>
-              <w:lang/>
               <w14:ligatures w14:val="standardContextual"/>
             </w:rPr>
           </w:pPr>
@@ -1088,7 +1081,6 @@
               <w:rFonts w:eastAsiaTheme="minorEastAsia"/>
               <w:noProof/>
               <w:kern w:val="2"/>
-              <w:lang/>
               <w14:ligatures w14:val="standardContextual"/>
             </w:rPr>
           </w:pPr>
@@ -1160,7 +1152,6 @@
               <w:rFonts w:eastAsiaTheme="minorEastAsia"/>
               <w:noProof/>
               <w:kern w:val="2"/>
-              <w:lang/>
               <w14:ligatures w14:val="standardContextual"/>
             </w:rPr>
           </w:pPr>
@@ -1232,7 +1223,6 @@
               <w:rFonts w:eastAsiaTheme="minorEastAsia"/>
               <w:noProof/>
               <w:kern w:val="2"/>
-              <w:lang/>
               <w14:ligatures w14:val="standardContextual"/>
             </w:rPr>
           </w:pPr>
@@ -1312,7 +1302,6 @@
               <w:rFonts w:eastAsiaTheme="minorEastAsia"/>
               <w:noProof/>
               <w:kern w:val="2"/>
-              <w:lang/>
               <w14:ligatures w14:val="standardContextual"/>
             </w:rPr>
           </w:pPr>

</xml_diff>